<commit_message>
QDS Ver1.5.0 Test latex Symbol
</commit_message>
<xml_diff>
--- a/simpleEq.docx
+++ b/simpleEq.docx
@@ -4,44 +4,88 @@
   <w:body>
     <w:p>
       <w:r>
-        <w:t>測試數學等各種運算</w:t>
+        <w:t>1</w:t>
+      </w:r>
+      <w:r>
+        <w:t>.</w:t>
+      </w:r>
+      <m:oMath xmlns:mml="http://www.w3.org/1998/Math/MathML">
+        <m:f>
+          <m:fPr>
+            <m:type m:val="bar"/>
+          </m:fPr>
+          <m:num>
+            <m:r>
+              <m:t>A</m:t>
+            </m:r>
+          </m:num>
+          <m:den>
+            <m:r>
+              <m:t>Z</m:t>
+            </m:r>
+          </m:den>
+        </m:f>
+      </m:oMath>
+      <w:r>
+        <w:t>C</w:t>
+      </w:r>
+      <w:r>
+        <w:t>L</w:t>
+      </w:r>
+      <w:r>
+        <w:t xml:space="preserve"> </w:t>
+      </w:r>
+      <w:r>
+        <w:t>,</w:t>
+      </w:r>
+      <w:r>
+        <w:t xml:space="preserve"> </w:t>
+      </w:r>
+      <w:r>
+        <w:t>請</w:t>
+      </w:r>
+      <w:r>
+        <w:t>問</w:t>
+      </w:r>
+      <w:r>
+        <w:t xml:space="preserve"> </w:t>
+      </w:r>
+      <w:r>
+        <w:t>a</w:t>
+      </w:r>
+      <w:r>
+        <w:t>,</w:t>
+      </w:r>
+      <w:r>
+        <w:t xml:space="preserve"> </w:t>
+      </w:r>
+      <w:r>
+        <w:t>b</w:t>
+      </w:r>
+      <w:r>
+        <w:t xml:space="preserve"> </w:t>
+      </w:r>
+      <w:r>
+        <w:t>=</w:t>
+      </w:r>
+      <w:r>
+        <w:t xml:space="preserve"> </w:t>
+      </w:r>
+      <w:r>
+        <w:t>?</w:t>
       </w:r>
     </w:p>
     <w:p>
       <w:r>
-        <w:t>測試線段:</w:t>
+        <w:t>2</w:t>
+      </w:r>
+      <w:r>
+        <w:t>.</w:t>
+      </w:r>
+      <w:r>
+        <w:t>若</w:t>
       </w:r>
       <m:oMath xmlns:mml="http://www.w3.org/1998/Math/MathML">
-        <m:bar>
-          <m:barPr>
-            <m:pos m:val="top"/>
-          </m:barPr>
-          <m:e>
-            <m:r>
-              <m:t>AB</m:t>
-            </m:r>
-          </m:e>
-        </m:bar>
-      </m:oMath>
-    </w:p>
-    <w:p>
-      <w:r>
-        <w:t>測試線段題目:</w:t>
-      </w:r>
-      <m:oMath xmlns:mml="http://www.w3.org/1998/Math/MathML">
-        <m:d>
-          <m:dPr>
-            <m:sepChr m:val=""/>
-          </m:dPr>
-          <m:e>
-            <m:r>
-              <m:t>1</m:t>
-            </m:r>
-          </m:e>
-        </m:d>
-        <m:r>
-          <m:t>若</m:t>
-        </m:r>
         <m:bar>
           <m:barPr>
             <m:pos m:val="top"/>
@@ -65,9 +109,23 @@
             </m:r>
           </m:e>
         </m:bar>
-        <m:r>
-          <m:t>＝2：5，</m:t>
-        </m:r>
+      </m:oMath>
+      <w:r>
+        <w:t>＝</w:t>
+      </w:r>
+      <w:r>
+        <w:t>2</w:t>
+      </w:r>
+      <w:r>
+        <w:t>：</w:t>
+      </w:r>
+      <w:r>
+        <w:t>5</w:t>
+      </w:r>
+      <w:r>
+        <w:t>，</w:t>
+      </w:r>
+      <m:oMath xmlns:mml="http://www.w3.org/1998/Math/MathML">
         <m:bar>
           <m:barPr>
             <m:pos m:val="top"/>
@@ -91,80 +149,91 @@
             </m:r>
           </m:e>
         </m:bar>
-        <m:r>
-          <m:t>＝1：4，則△ABE面積：△CDE面積＝【1：10】</m:t>
-        </m:r>
       </m:oMath>
-    </w:p>
-    <w:p>
       <w:r>
-        <w:t>測試跟號, 分數, 次方:</w:t>
+        <w:t>＝</w:t>
       </w:r>
-      <m:oMath xmlns:mml="http://www.w3.org/1998/Math/MathML">
-        <m:r>
-          <m:t>1.</m:t>
-        </m:r>
-        <m:d>
-          <m:dPr>
-            <m:begChr m:val="{"/>
-            <m:sepChr m:val=""/>
-            <m:endChr m:val="}"/>
-          </m:dPr>
-          <m:e>
-            <m:r>
-              <m:t>x</m:t>
-            </m:r>
-          </m:e>
-          <m:e>
-            <m:r>
-              <m:t>=</m:t>
-            </m:r>
-          </m:e>
-          <m:e>
-            <m:f>
-              <m:fPr>
-                <m:type m:val="bar"/>
-              </m:fPr>
-              <m:num>
-                <m:r>
-                  <m:t>-b±</m:t>
-                </m:r>
-                <m:rad>
-                  <m:radPr>
-                    <m:degHide m:val="on"/>
-                  </m:radPr>
-                  <m:deg/>
-                  <m:e>
-                    <m:sSup>
-                      <m:e>
-                        <m:r>
-                          <m:t>b</m:t>
-                        </m:r>
-                      </m:e>
-                      <m:sup>
-                        <m:r>
-                          <m:t>2</m:t>
-                        </m:r>
-                      </m:sup>
-                    </m:sSup>
-                    <m:r>
-                      <m:t>-4ac</m:t>
-                    </m:r>
-                  </m:e>
-                </m:rad>
-              </m:num>
-              <m:den>
-                <m:r>
-                  <m:t>2a</m:t>
-                </m:r>
-              </m:den>
-            </m:f>
-          </m:e>
-        </m:d>
-        <m:r>
-          <m:t>,請問a,b=?</m:t>
-        </m:r>
-      </m:oMath>
+      <w:r>
+        <w:t>1</w:t>
+      </w:r>
+      <w:r>
+        <w:t>：</w:t>
+      </w:r>
+      <w:r>
+        <w:t>4</w:t>
+      </w:r>
+      <w:r>
+        <w:t>，</w:t>
+      </w:r>
+      <w:r>
+        <w:t>則</w:t>
+      </w:r>
+      <w:r>
+        <w:t>△</w:t>
+      </w:r>
+      <w:r>
+        <w:t>A</w:t>
+      </w:r>
+      <w:r>
+        <w:t>B</w:t>
+      </w:r>
+      <w:r>
+        <w:t>E</w:t>
+      </w:r>
+      <w:r>
+        <w:t>面</w:t>
+      </w:r>
+      <w:r>
+        <w:t>積</w:t>
+      </w:r>
+      <w:r>
+        <w:t>：</w:t>
+      </w:r>
+      <w:r>
+        <w:t>△</w:t>
+      </w:r>
+      <w:r>
+        <w:t>C</w:t>
+      </w:r>
+      <w:r>
+        <w:t>D</w:t>
+      </w:r>
+      <w:r>
+        <w:t>E</w:t>
+      </w:r>
+      <w:r>
+        <w:t>面</w:t>
+      </w:r>
+      <w:r>
+        <w:t>積</w:t>
+      </w:r>
+      <w:r>
+        <w:t>＝</w:t>
+      </w:r>
+      <w:r>
+        <w:t>【</w:t>
+      </w:r>
+      <w:r>
+        <w:t xml:space="preserve"> </w:t>
+      </w:r>
+      <w:r>
+        <w:t>1</w:t>
+      </w:r>
+      <w:r>
+        <w:t>：</w:t>
+      </w:r>
+      <w:r>
+        <w:t>1</w:t>
+      </w:r>
+      <w:r>
+        <w:t>0</w:t>
+      </w:r>
+      <w:r>
+        <w:t xml:space="preserve"> </w:t>
+      </w:r>
+      <w:r>
+        <w:t>】</w:t>
+      </w:r>
     </w:p>
     <w:sectPr>
       <w:pgSz w:w="12240" w:h="15840"/>

</xml_diff>